<commit_message>
small changes to test-app
</commit_message>
<xml_diff>
--- a/PortfolioProject/portfolioreport.docx
+++ b/PortfolioProject/portfolioreport.docx
@@ -3,8 +3,13 @@
 <w:document xmlns:wpc="http://schemas.microsoft.com/office/word/2010/wordprocessingCanvas" xmlns:cx="http://schemas.microsoft.com/office/drawing/2014/chartex" xmlns:cx1="http://schemas.microsoft.com/office/drawing/2015/9/8/chartex" xmlns:cx2="http://schemas.microsoft.com/office/drawing/2015/10/21/chartex" xmlns:cx3="http://schemas.microsoft.com/office/drawing/2016/5/9/chartex" xmlns:cx4="http://schemas.microsoft.com/office/drawing/2016/5/10/chartex" xmlns:cx5="http://schemas.microsoft.com/office/drawing/2016/5/11/chartex" xmlns:cx6="http://schemas.microsoft.com/office/drawing/2016/5/12/chartex" xmlns:cx7="http://schemas.microsoft.com/office/drawing/2016/5/13/chartex" xmlns:cx8="http://schemas.microsoft.com/office/drawing/2016/5/14/chartex" xmlns:mc="http://schemas.openxmlformats.org/markup-compatibility/2006" xmlns:aink="http://schemas.microsoft.com/office/drawing/2016/ink" xmlns:am3d="http://schemas.microsoft.com/office/drawing/2017/model3d" xmlns:o="urn:schemas-microsoft-com:office:office" xmlns:r="http://schemas.openxmlformats.org/officeDocument/2006/relationships" xmlns:m="http://schemas.openxmlformats.org/officeDocument/2006/math" xmlns:v="urn:schemas-microsoft-com:vml" xmlns:wp14="http://schemas.microsoft.com/office/word/2010/wordprocessingDrawing" xmlns:wp="http://schemas.openxmlformats.org/drawingml/2006/wordprocessingDrawing" xmlns:w10="urn:schemas-microsoft-com:office:word" xmlns:w="http://schemas.openxmlformats.org/wordprocessingml/2006/main" xmlns:w14="http://schemas.microsoft.com/office/word/2010/wordml" xmlns:w15="http://schemas.microsoft.com/office/word/2012/wordml" xmlns:w16cex="http://schemas.microsoft.com/office/word/2018/wordml/cex" xmlns:w16cid="http://schemas.microsoft.com/office/word/2016/wordml/cid" xmlns:w16="http://schemas.microsoft.com/office/word/2018/wordml" xmlns:w16se="http://schemas.microsoft.com/office/word/2015/wordml/symex" xmlns:wpg="http://schemas.microsoft.com/office/word/2010/wordprocessingGroup" xmlns:wpi="http://schemas.microsoft.com/office/word/2010/wordprocessingInk" xmlns:wne="http://schemas.microsoft.com/office/word/2006/wordml" xmlns:wps="http://schemas.microsoft.com/office/word/2010/wordprocessingShape" mc:Ignorable="w14 w15 w16se w16cid w16 w16cex wp14">
   <w:body>
     <w:p>
-      <w:r>
-        <w:t xml:space="preserve">Github link: </w:t>
+      <w:proofErr w:type="spellStart"/>
+      <w:r>
+        <w:t>Github</w:t>
+      </w:r>
+      <w:proofErr w:type="spellEnd"/>
+      <w:r>
+        <w:t xml:space="preserve"> link: </w:t>
       </w:r>
       <w:hyperlink r:id="rId5" w:history="1">
         <w:r>
@@ -18,10 +23,21 @@
     <w:p/>
     <w:p>
       <w:r>
-        <w:t xml:space="preserve">Files inside </w:t>
-      </w:r>
-      <w:r>
-        <w:t>PortfolioProject/portfolio-proj</w:t>
+        <w:t>Files inside</w:t>
+      </w:r>
+      <w:r>
+        <w:t xml:space="preserve"> </w:t>
+      </w:r>
+      <w:proofErr w:type="spellStart"/>
+      <w:r>
+        <w:t>TestApp</w:t>
+      </w:r>
+      <w:proofErr w:type="spellEnd"/>
+      <w:r>
+        <w:t>/</w:t>
+      </w:r>
+      <w:r>
+        <w:t>test-app</w:t>
       </w:r>
       <w:r>
         <w:t xml:space="preserve"> folder.</w:t>
@@ -56,7 +72,15 @@
         </w:numPr>
       </w:pPr>
       <w:r>
-        <w:t>Initial data is stored as JSON in data folder.</w:t>
+        <w:t xml:space="preserve">Used </w:t>
+      </w:r>
+      <w:proofErr w:type="spellStart"/>
+      <w:r>
+        <w:t>sessionStorage</w:t>
+      </w:r>
+      <w:proofErr w:type="spellEnd"/>
+      <w:r>
+        <w:t xml:space="preserve"> to track data</w:t>
       </w:r>
     </w:p>
     <w:p>
@@ -68,10 +92,15 @@
         </w:numPr>
       </w:pPr>
       <w:r>
-        <w:t>Only used as a pseudo-database</w:t>
-      </w:r>
-      <w:r>
-        <w:t>; cannot be rewritten or modified.</w:t>
+        <w:t>Created an initial QUESTIONS array (question-</w:t>
+      </w:r>
+      <w:proofErr w:type="spellStart"/>
+      <w:r>
+        <w:t>list.ts</w:t>
+      </w:r>
+      <w:proofErr w:type="spellEnd"/>
+      <w:r>
+        <w:t>) to use for dummy data</w:t>
       </w:r>
     </w:p>
     <w:p>
@@ -88,7 +117,10 @@
         </w:numPr>
       </w:pPr>
       <w:r>
-        <w:t>Login Component:</w:t>
+        <w:t>Homepage</w:t>
+      </w:r>
+      <w:r>
+        <w:t xml:space="preserve"> Component:</w:t>
       </w:r>
     </w:p>
     <w:p>
@@ -100,8 +132,13 @@
         </w:numPr>
       </w:pPr>
       <w:r>
-        <w:t>‘/’ path auto-redirects to this page right away.</w:t>
-      </w:r>
+        <w:t xml:space="preserve">Displays all Question components and tracks user input using </w:t>
+      </w:r>
+      <w:proofErr w:type="spellStart"/>
+      <w:r>
+        <w:t>ReactiveForms</w:t>
+      </w:r>
+      <w:proofErr w:type="spellEnd"/>
     </w:p>
     <w:p>
       <w:pPr>
@@ -112,7 +149,7 @@
         </w:numPr>
       </w:pPr>
       <w:r>
-        <w:t>Used FormGroup and Router to help handle onSubmit() scripts</w:t>
+        <w:t>Also displays score and correct answers on submit</w:t>
       </w:r>
     </w:p>
     <w:p>
@@ -124,7 +161,43 @@
         </w:numPr>
       </w:pPr>
       <w:r>
-        <w:t>Modified a Boostrap template to make this pages.</w:t>
+        <w:t>Please see comments on all files under this component for more info</w:t>
+      </w:r>
+      <w:r>
+        <w:t xml:space="preserve"> (</w:t>
+      </w:r>
+      <w:proofErr w:type="spellStart"/>
+      <w:r>
+        <w:t>src</w:t>
+      </w:r>
+      <w:proofErr w:type="spellEnd"/>
+      <w:r>
+        <w:t>/pages/</w:t>
+      </w:r>
+      <w:r>
+        <w:t>homepage</w:t>
+      </w:r>
+      <w:r>
+        <w:t xml:space="preserve"> folder)</w:t>
+      </w:r>
+      <w:r>
+        <w:t>.</w:t>
+      </w:r>
+    </w:p>
+    <w:p>
+      <w:r>
+        <w:t>Components:</w:t>
+      </w:r>
+    </w:p>
+    <w:p>
+      <w:pPr>
+        <w:ind w:left="720"/>
+      </w:pPr>
+      <w:r>
+        <w:t>1. Question</w:t>
+      </w:r>
+      <w:r>
+        <w:t xml:space="preserve"> Component:</w:t>
       </w:r>
     </w:p>
     <w:p>
@@ -136,7 +209,15 @@
         </w:numPr>
       </w:pPr>
       <w:r>
-        <w:t>Added clear sessionStorage button for easy testing.</w:t>
+        <w:t xml:space="preserve">Used </w:t>
+      </w:r>
+      <w:proofErr w:type="spellStart"/>
+      <w:r>
+        <w:t>ReactiveForms</w:t>
+      </w:r>
+      <w:proofErr w:type="spellEnd"/>
+      <w:r>
+        <w:t xml:space="preserve"> to build question cards to display on the homepage.</w:t>
       </w:r>
     </w:p>
     <w:p>
@@ -148,10 +229,55 @@
         </w:numPr>
       </w:pPr>
       <w:r>
+        <w:t xml:space="preserve">Also tracks which answer user picks; emits this answer to its </w:t>
+      </w:r>
+      <w:proofErr w:type="spellStart"/>
+      <w:r>
+        <w:t>parentForm</w:t>
+      </w:r>
+      <w:proofErr w:type="spellEnd"/>
+      <w:r>
+        <w:t xml:space="preserve"> on </w:t>
+      </w:r>
+      <w:proofErr w:type="spellStart"/>
+      <w:r>
+        <w:t>HomepageComponent</w:t>
+      </w:r>
+      <w:proofErr w:type="spellEnd"/>
+    </w:p>
+    <w:p>
+      <w:pPr>
+        <w:pStyle w:val="ListParagraph"/>
+        <w:numPr>
+          <w:ilvl w:val="1"/>
+          <w:numId w:val="6"/>
+        </w:numPr>
+      </w:pPr>
+      <w:r>
         <w:t>Please see comments on all files under this component for more info</w:t>
       </w:r>
       <w:r>
-        <w:t xml:space="preserve"> (src/pages/login folder)</w:t>
+        <w:t xml:space="preserve"> (</w:t>
+      </w:r>
+      <w:proofErr w:type="spellStart"/>
+      <w:r>
+        <w:t>src</w:t>
+      </w:r>
+      <w:proofErr w:type="spellEnd"/>
+      <w:r>
+        <w:t>/</w:t>
+      </w:r>
+      <w:r>
+        <w:t>components</w:t>
+      </w:r>
+      <w:r>
+        <w:t>/</w:t>
+      </w:r>
+      <w:r>
+        <w:t>question</w:t>
+      </w:r>
+      <w:r>
+        <w:t xml:space="preserve"> folder)</w:t>
       </w:r>
       <w:r>
         <w:t>.</w:t>
@@ -166,7 +292,10 @@
         </w:numPr>
       </w:pPr>
       <w:r>
-        <w:t>SignUp Component:</w:t>
+        <w:t>Add-Form</w:t>
+      </w:r>
+      <w:r>
+        <w:t xml:space="preserve"> Component:</w:t>
       </w:r>
     </w:p>
     <w:p>
@@ -178,7 +307,15 @@
         </w:numPr>
       </w:pPr>
       <w:r>
-        <w:t>Sign Up link on Login page redirects to this page.</w:t>
+        <w:t xml:space="preserve">Uses </w:t>
+      </w:r>
+      <w:proofErr w:type="spellStart"/>
+      <w:r>
+        <w:t>ReactiveForms</w:t>
+      </w:r>
+      <w:proofErr w:type="spellEnd"/>
+      <w:r>
+        <w:t xml:space="preserve"> to make a form for user to add questions to the quiz</w:t>
       </w:r>
     </w:p>
     <w:p>
@@ -190,8 +327,13 @@
         </w:numPr>
       </w:pPr>
       <w:r>
-        <w:t>Used FormGroup and Router to help handle onSubmit() scripts.</w:t>
-      </w:r>
+        <w:t xml:space="preserve">This is pushed to </w:t>
+      </w:r>
+      <w:proofErr w:type="spellStart"/>
+      <w:r>
+        <w:t>sessionStorage</w:t>
+      </w:r>
+      <w:proofErr w:type="spellEnd"/>
     </w:p>
     <w:p>
       <w:pPr>
@@ -202,163 +344,33 @@
         </w:numPr>
       </w:pPr>
       <w:r>
-        <w:t>Pushes new user data into sessionStorage but does not rewrite initial JSON.</w:t>
-      </w:r>
-    </w:p>
-    <w:p>
-      <w:pPr>
-        <w:pStyle w:val="ListParagraph"/>
-        <w:numPr>
-          <w:ilvl w:val="1"/>
-          <w:numId w:val="6"/>
-        </w:numPr>
-      </w:pPr>
-      <w:r>
-        <w:t xml:space="preserve">Modified </w:t>
-      </w:r>
-      <w:r>
-        <w:t xml:space="preserve">Login html </w:t>
-      </w:r>
-      <w:r>
-        <w:t>template to make this page.</w:t>
-      </w:r>
-    </w:p>
-    <w:p>
-      <w:pPr>
-        <w:pStyle w:val="ListParagraph"/>
-        <w:numPr>
-          <w:ilvl w:val="1"/>
-          <w:numId w:val="6"/>
-        </w:numPr>
-      </w:pPr>
-      <w:r>
         <w:t>Please see comments on all files under this component for more info</w:t>
       </w:r>
       <w:r>
-        <w:t xml:space="preserve"> </w:t>
-      </w:r>
-      <w:r>
-        <w:t>(src/pages/</w:t>
-      </w:r>
-      <w:r>
-        <w:t>signup folder</w:t>
-      </w:r>
-      <w:r>
-        <w:t>)</w:t>
+        <w:t xml:space="preserve"> (</w:t>
+      </w:r>
+      <w:proofErr w:type="spellStart"/>
+      <w:r>
+        <w:t>src</w:t>
+      </w:r>
+      <w:proofErr w:type="spellEnd"/>
+      <w:r>
+        <w:t>/</w:t>
+      </w:r>
+      <w:r>
+        <w:t>components</w:t>
+      </w:r>
+      <w:r>
+        <w:t>/</w:t>
+      </w:r>
+      <w:r>
+        <w:t>add-form</w:t>
+      </w:r>
+      <w:r>
+        <w:t xml:space="preserve"> folder)</w:t>
       </w:r>
       <w:r>
         <w:t>.</w:t>
-      </w:r>
-    </w:p>
-    <w:p>
-      <w:pPr>
-        <w:pStyle w:val="ListParagraph"/>
-        <w:numPr>
-          <w:ilvl w:val="0"/>
-          <w:numId w:val="6"/>
-        </w:numPr>
-      </w:pPr>
-      <w:r>
-        <w:t>Homepage Component:</w:t>
-      </w:r>
-    </w:p>
-    <w:p>
-      <w:pPr>
-        <w:pStyle w:val="ListParagraph"/>
-        <w:numPr>
-          <w:ilvl w:val="1"/>
-          <w:numId w:val="6"/>
-        </w:numPr>
-      </w:pPr>
-      <w:r>
-        <w:t>Logging in successfully redirects to this page</w:t>
-      </w:r>
-    </w:p>
-    <w:p>
-      <w:pPr>
-        <w:pStyle w:val="ListParagraph"/>
-        <w:numPr>
-          <w:ilvl w:val="1"/>
-          <w:numId w:val="6"/>
-        </w:numPr>
-      </w:pPr>
-      <w:r>
-        <w:t>Used FormGroup, Router, and ActivatedRoute to handle all logic for this page.</w:t>
-      </w:r>
-    </w:p>
-    <w:p>
-      <w:pPr>
-        <w:pStyle w:val="ListParagraph"/>
-        <w:numPr>
-          <w:ilvl w:val="1"/>
-          <w:numId w:val="6"/>
-        </w:numPr>
-      </w:pPr>
-      <w:r>
-        <w:t>Pushes new user data into sessionStorage but does not rewrite initial JSON.</w:t>
-      </w:r>
-    </w:p>
-    <w:p>
-      <w:pPr>
-        <w:pStyle w:val="ListParagraph"/>
-        <w:numPr>
-          <w:ilvl w:val="1"/>
-          <w:numId w:val="6"/>
-        </w:numPr>
-      </w:pPr>
-      <w:r>
-        <w:t>Please see comments on all files under this component for more info</w:t>
-      </w:r>
-      <w:r>
-        <w:t xml:space="preserve"> </w:t>
-      </w:r>
-      <w:r>
-        <w:t>(src/pages/</w:t>
-      </w:r>
-      <w:r>
-        <w:t>homepage folder</w:t>
-      </w:r>
-      <w:r>
-        <w:t>)</w:t>
-      </w:r>
-      <w:r>
-        <w:t>.</w:t>
-      </w:r>
-    </w:p>
-    <w:p>
-      <w:pPr>
-        <w:pStyle w:val="ListParagraph"/>
-        <w:numPr>
-          <w:ilvl w:val="0"/>
-          <w:numId w:val="6"/>
-        </w:numPr>
-      </w:pPr>
-      <w:r>
-        <w:t>Other:</w:t>
-      </w:r>
-    </w:p>
-    <w:p>
-      <w:pPr>
-        <w:pStyle w:val="ListParagraph"/>
-        <w:numPr>
-          <w:ilvl w:val="1"/>
-          <w:numId w:val="6"/>
-        </w:numPr>
-      </w:pPr>
-      <w:r>
-        <w:t>Added Bootstrap using angular CLI</w:t>
-      </w:r>
-    </w:p>
-    <w:p>
-      <w:pPr>
-        <w:pStyle w:val="ListParagraph"/>
-        <w:numPr>
-          <w:ilvl w:val="1"/>
-          <w:numId w:val="6"/>
-        </w:numPr>
-      </w:pPr>
-      <w:r>
-        <w:t>Modified angular.json and tsconfig to use Bootstrap and import JSON files.</w:t>
       </w:r>
     </w:p>
     <w:sectPr>

</xml_diff>